<commit_message>
V9 - Final Version
PPT Soutenance et dernière update (navigation , mapping, ...)
</commit_message>
<xml_diff>
--- a/OpenHoover Composants.docx
+++ b/OpenHoover Composants.docx
@@ -255,11 +255,6 @@
     <w:p>
       <w:pPr>
         <w:pStyle w:val="StyleTexte"/>
-      </w:pPr>
-    </w:p>
-    <w:p>
-      <w:pPr>
-        <w:pStyle w:val="StyleTexte"/>
         <w:rPr>
           <w:u w:val="single"/>
         </w:rPr>
@@ -268,6 +263,7 @@
         <w:rPr>
           <w:u w:val="single"/>
         </w:rPr>
+        <w:lastRenderedPageBreak/>
         <w:t>Composants sélectionnés</w:t>
       </w:r>
     </w:p>
@@ -283,15 +279,15 @@
         <w:tblLook w:val="04A0" w:firstRow="1" w:lastRow="0" w:firstColumn="1" w:lastColumn="0" w:noHBand="0" w:noVBand="1"/>
       </w:tblPr>
       <w:tblGrid>
-        <w:gridCol w:w="2282"/>
+        <w:gridCol w:w="2283"/>
         <w:gridCol w:w="1763"/>
-        <w:gridCol w:w="3991"/>
+        <w:gridCol w:w="3990"/>
         <w:gridCol w:w="1360"/>
       </w:tblGrid>
       <w:tr>
         <w:tc>
           <w:tcPr>
-            <w:tcW w:w="2282" w:type="dxa"/>
+            <w:tcW w:w="2283" w:type="dxa"/>
           </w:tcPr>
           <w:p>
             <w:pPr>
@@ -317,7 +313,7 @@
         </w:tc>
         <w:tc>
           <w:tcPr>
-            <w:tcW w:w="3991" w:type="dxa"/>
+            <w:tcW w:w="3990" w:type="dxa"/>
           </w:tcPr>
           <w:p>
             <w:pPr>
@@ -345,7 +341,7 @@
       <w:tr>
         <w:tc>
           <w:tcPr>
-            <w:tcW w:w="2282" w:type="dxa"/>
+            <w:tcW w:w="2283" w:type="dxa"/>
           </w:tcPr>
           <w:p>
             <w:pPr>
@@ -367,16 +363,14 @@
             <w:r>
               <w:t xml:space="preserve">Arduino </w:t>
             </w:r>
-            <w:proofErr w:type="spellStart"/>
-            <w:r>
-              <w:t>Mega</w:t>
-            </w:r>
-            <w:proofErr w:type="spellEnd"/>
-          </w:p>
-        </w:tc>
-        <w:tc>
-          <w:tcPr>
-            <w:tcW w:w="3991" w:type="dxa"/>
+            <w:r>
+              <w:t>Méga</w:t>
+            </w:r>
+          </w:p>
+        </w:tc>
+        <w:tc>
+          <w:tcPr>
+            <w:tcW w:w="3990" w:type="dxa"/>
           </w:tcPr>
           <w:p>
             <w:pPr>
@@ -412,7 +406,7 @@
       <w:tr>
         <w:tc>
           <w:tcPr>
-            <w:tcW w:w="2282" w:type="dxa"/>
+            <w:tcW w:w="2283" w:type="dxa"/>
           </w:tcPr>
           <w:p>
             <w:pPr>
@@ -439,14 +433,7 @@
                 <w:bCs/>
                 <w:lang w:val="en-US"/>
               </w:rPr>
-              <w:t>Motor and Wheel for Arduino DIY Kit</w:t>
-            </w:r>
-            <w:r>
-              <w:rPr>
-                <w:bCs/>
-                <w:lang w:val="en-US"/>
-              </w:rPr>
-              <w:t xml:space="preserve"> </w:t>
+              <w:t xml:space="preserve">Motor and Wheel for Arduino DIY Kit </w:t>
             </w:r>
             <w:r>
               <w:rPr>
@@ -459,7 +446,7 @@
         </w:tc>
         <w:tc>
           <w:tcPr>
-            <w:tcW w:w="3991" w:type="dxa"/>
+            <w:tcW w:w="3990" w:type="dxa"/>
           </w:tcPr>
           <w:p>
             <w:pPr>
@@ -484,18 +471,16 @@
             <w:r>
               <w:t>2€/</w:t>
             </w:r>
-            <w:proofErr w:type="spellStart"/>
-            <w:r>
-              <w:t>piece</w:t>
-            </w:r>
-            <w:proofErr w:type="spellEnd"/>
+            <w:r>
+              <w:t>pièce</w:t>
+            </w:r>
           </w:p>
         </w:tc>
       </w:tr>
       <w:tr>
         <w:tc>
           <w:tcPr>
-            <w:tcW w:w="2282" w:type="dxa"/>
+            <w:tcW w:w="2283" w:type="dxa"/>
           </w:tcPr>
           <w:p>
             <w:pPr>
@@ -524,7 +509,7 @@
         </w:tc>
         <w:tc>
           <w:tcPr>
-            <w:tcW w:w="3991" w:type="dxa"/>
+            <w:tcW w:w="3990" w:type="dxa"/>
           </w:tcPr>
           <w:p>
             <w:pPr>
@@ -556,18 +541,16 @@
             <w:pPr>
               <w:pStyle w:val="StyleTexte"/>
             </w:pPr>
-            <w:proofErr w:type="gramStart"/>
-            <w:r>
-              <w:t>variable</w:t>
-            </w:r>
-            <w:proofErr w:type="gramEnd"/>
+            <w:r>
+              <w:t>Variable</w:t>
+            </w:r>
           </w:p>
         </w:tc>
       </w:tr>
       <w:tr>
         <w:tc>
           <w:tcPr>
-            <w:tcW w:w="2282" w:type="dxa"/>
+            <w:tcW w:w="2283" w:type="dxa"/>
           </w:tcPr>
           <w:p>
             <w:pPr>
@@ -620,7 +603,7 @@
         </w:tc>
         <w:tc>
           <w:tcPr>
-            <w:tcW w:w="3991" w:type="dxa"/>
+            <w:tcW w:w="3990" w:type="dxa"/>
           </w:tcPr>
           <w:p>
             <w:pPr>
@@ -629,8 +612,6 @@
             <w:r>
               <w:t>Peu couteux et relativement précis</w:t>
             </w:r>
-            <w:bookmarkStart w:id="0" w:name="_GoBack"/>
-            <w:bookmarkEnd w:id="0"/>
           </w:p>
         </w:tc>
         <w:tc>
@@ -644,23 +625,24 @@
             <w:r>
               <w:t>1€/</w:t>
             </w:r>
-            <w:proofErr w:type="spellStart"/>
-            <w:r>
-              <w:t>piece</w:t>
-            </w:r>
-            <w:proofErr w:type="spellEnd"/>
+            <w:r>
+              <w:t>pièce</w:t>
+            </w:r>
           </w:p>
         </w:tc>
       </w:tr>
       <w:tr>
         <w:tc>
           <w:tcPr>
-            <w:tcW w:w="2282" w:type="dxa"/>
-          </w:tcPr>
-          <w:p>
-            <w:pPr>
-              <w:pStyle w:val="StyleTexte"/>
-            </w:pPr>
+            <w:tcW w:w="2283" w:type="dxa"/>
+          </w:tcPr>
+          <w:p>
+            <w:pPr>
+              <w:pStyle w:val="StyleTexte"/>
+            </w:pPr>
+            <w:r>
+              <w:t>Communication</w:t>
+            </w:r>
           </w:p>
         </w:tc>
         <w:tc>
@@ -671,16 +653,22 @@
             <w:pPr>
               <w:pStyle w:val="StyleTexte"/>
             </w:pPr>
-          </w:p>
-        </w:tc>
-        <w:tc>
-          <w:tcPr>
-            <w:tcW w:w="3991" w:type="dxa"/>
-          </w:tcPr>
-          <w:p>
-            <w:pPr>
-              <w:pStyle w:val="StyleTexte"/>
-            </w:pPr>
+            <w:r>
+              <w:t>RF24</w:t>
+            </w:r>
+          </w:p>
+        </w:tc>
+        <w:tc>
+          <w:tcPr>
+            <w:tcW w:w="3990" w:type="dxa"/>
+          </w:tcPr>
+          <w:p>
+            <w:pPr>
+              <w:pStyle w:val="StyleTexte"/>
+            </w:pPr>
+            <w:r>
+              <w:t>Peu couteux et fonctionnant à bonne portée</w:t>
+            </w:r>
           </w:p>
         </w:tc>
         <w:tc>
@@ -691,18 +679,27 @@
             <w:pPr>
               <w:pStyle w:val="StyleTexte"/>
             </w:pPr>
+            <w:r>
+              <w:t>2€/</w:t>
+            </w:r>
+            <w:r>
+              <w:t>pièce</w:t>
+            </w:r>
           </w:p>
         </w:tc>
       </w:tr>
       <w:tr>
         <w:tc>
           <w:tcPr>
-            <w:tcW w:w="2282" w:type="dxa"/>
-          </w:tcPr>
-          <w:p>
-            <w:pPr>
-              <w:pStyle w:val="StyleTexte"/>
-            </w:pPr>
+            <w:tcW w:w="2283" w:type="dxa"/>
+          </w:tcPr>
+          <w:p>
+            <w:pPr>
+              <w:pStyle w:val="StyleTexte"/>
+            </w:pPr>
+            <w:r>
+              <w:t>Relais</w:t>
+            </w:r>
           </w:p>
         </w:tc>
         <w:tc>
@@ -713,16 +710,22 @@
             <w:pPr>
               <w:pStyle w:val="StyleTexte"/>
             </w:pPr>
-          </w:p>
-        </w:tc>
-        <w:tc>
-          <w:tcPr>
-            <w:tcW w:w="3991" w:type="dxa"/>
-          </w:tcPr>
-          <w:p>
-            <w:pPr>
-              <w:pStyle w:val="StyleTexte"/>
-            </w:pPr>
+            <w:r>
+              <w:t>Relais Arduino</w:t>
+            </w:r>
+          </w:p>
+        </w:tc>
+        <w:tc>
+          <w:tcPr>
+            <w:tcW w:w="3990" w:type="dxa"/>
+          </w:tcPr>
+          <w:p>
+            <w:pPr>
+              <w:pStyle w:val="StyleTexte"/>
+            </w:pPr>
+            <w:r>
+              <w:t>Permet le contrôle via l’Arduino de l’alimentation des différentes moteurs</w:t>
+            </w:r>
           </w:p>
         </w:tc>
         <w:tc>
@@ -733,18 +736,24 @@
             <w:pPr>
               <w:pStyle w:val="StyleTexte"/>
             </w:pPr>
+            <w:r>
+              <w:t>2€/pièce</w:t>
+            </w:r>
           </w:p>
         </w:tc>
       </w:tr>
       <w:tr>
         <w:tc>
           <w:tcPr>
-            <w:tcW w:w="2282" w:type="dxa"/>
-          </w:tcPr>
-          <w:p>
-            <w:pPr>
-              <w:pStyle w:val="StyleTexte"/>
-            </w:pPr>
+            <w:tcW w:w="2283" w:type="dxa"/>
+          </w:tcPr>
+          <w:p>
+            <w:pPr>
+              <w:pStyle w:val="StyleTexte"/>
+            </w:pPr>
+            <w:r>
+              <w:t>Joystick</w:t>
+            </w:r>
           </w:p>
         </w:tc>
         <w:tc>
@@ -755,16 +764,28 @@
             <w:pPr>
               <w:pStyle w:val="StyleTexte"/>
             </w:pPr>
-          </w:p>
-        </w:tc>
-        <w:tc>
-          <w:tcPr>
-            <w:tcW w:w="3991" w:type="dxa"/>
-          </w:tcPr>
-          <w:p>
-            <w:pPr>
-              <w:pStyle w:val="StyleTexte"/>
-            </w:pPr>
+            <w:r>
+              <w:t>Joystick Ardui</w:t>
+            </w:r>
+            <w:r>
+              <w:t>n</w:t>
+            </w:r>
+            <w:r>
+              <w:t>o</w:t>
+            </w:r>
+          </w:p>
+        </w:tc>
+        <w:tc>
+          <w:tcPr>
+            <w:tcW w:w="3990" w:type="dxa"/>
+          </w:tcPr>
+          <w:p>
+            <w:pPr>
+              <w:pStyle w:val="StyleTexte"/>
+            </w:pPr>
+            <w:r>
+              <w:t>Donne la possibilité de reprendre le contrôle de l’aspirateur via le boitier</w:t>
+            </w:r>
           </w:p>
         </w:tc>
         <w:tc>
@@ -775,48 +796,9 @@
             <w:pPr>
               <w:pStyle w:val="StyleTexte"/>
             </w:pPr>
-          </w:p>
-        </w:tc>
-      </w:tr>
-      <w:tr>
-        <w:tc>
-          <w:tcPr>
-            <w:tcW w:w="2282" w:type="dxa"/>
-          </w:tcPr>
-          <w:p>
-            <w:pPr>
-              <w:pStyle w:val="StyleTexte"/>
-            </w:pPr>
-          </w:p>
-        </w:tc>
-        <w:tc>
-          <w:tcPr>
-            <w:tcW w:w="1763" w:type="dxa"/>
-          </w:tcPr>
-          <w:p>
-            <w:pPr>
-              <w:pStyle w:val="StyleTexte"/>
-            </w:pPr>
-          </w:p>
-        </w:tc>
-        <w:tc>
-          <w:tcPr>
-            <w:tcW w:w="3991" w:type="dxa"/>
-          </w:tcPr>
-          <w:p>
-            <w:pPr>
-              <w:pStyle w:val="StyleTexte"/>
-            </w:pPr>
-          </w:p>
-        </w:tc>
-        <w:tc>
-          <w:tcPr>
-            <w:tcW w:w="1360" w:type="dxa"/>
-          </w:tcPr>
-          <w:p>
-            <w:pPr>
-              <w:pStyle w:val="StyleTexte"/>
-            </w:pPr>
+            <w:r>
+              <w:t>1€/pièce</w:t>
+            </w:r>
           </w:p>
         </w:tc>
       </w:tr>
@@ -835,6 +817,8 @@
           <w:lang w:val="fr-FR"/>
         </w:rPr>
       </w:pPr>
+      <w:bookmarkStart w:id="0" w:name="_GoBack"/>
+      <w:bookmarkEnd w:id="0"/>
     </w:p>
     <w:sectPr>
       <w:pgSz w:w="12240" w:h="15840"/>
@@ -1319,6 +1303,7 @@
     <w:lsdException w:name="HTML Sample" w:semiHidden="1" w:unhideWhenUsed="1"/>
     <w:lsdException w:name="HTML Typewriter" w:semiHidden="1" w:unhideWhenUsed="1"/>
     <w:lsdException w:name="HTML Variable" w:semiHidden="1" w:unhideWhenUsed="1"/>
+    <w:lsdException w:name="Normal Table" w:semiHidden="1" w:unhideWhenUsed="1"/>
     <w:lsdException w:name="annotation subject" w:semiHidden="1" w:unhideWhenUsed="1"/>
     <w:lsdException w:name="No List" w:semiHidden="1" w:unhideWhenUsed="1"/>
     <w:lsdException w:name="Outline List 1" w:semiHidden="1" w:unhideWhenUsed="1"/>
@@ -1365,8 +1350,10 @@
     <w:lsdException w:name="Table Subtle 2" w:semiHidden="1" w:unhideWhenUsed="1"/>
     <w:lsdException w:name="Table Web 1" w:semiHidden="1" w:unhideWhenUsed="1"/>
     <w:lsdException w:name="Table Web 2" w:semiHidden="1" w:unhideWhenUsed="1"/>
+    <w:lsdException w:name="Table Web 3" w:semiHidden="1" w:unhideWhenUsed="1"/>
     <w:lsdException w:name="Balloon Text" w:semiHidden="1" w:unhideWhenUsed="1"/>
     <w:lsdException w:name="Table Grid" w:uiPriority="39"/>
+    <w:lsdException w:name="Table Theme" w:semiHidden="1" w:unhideWhenUsed="1"/>
     <w:lsdException w:name="Placeholder Text" w:semiHidden="1"/>
     <w:lsdException w:name="No Spacing" w:uiPriority="1" w:qFormat="1"/>
     <w:lsdException w:name="Light Shading" w:uiPriority="60"/>

</xml_diff>